<commit_message>
Updated readme and added test case log info
</commit_message>
<xml_diff>
--- a/TestCasesLoginfo.docx
+++ b/TestCasesLoginfo.docx
@@ -38,6 +38,7 @@
                 <w:color w:val="000000"/>
               </w:rPr>
             </w:pPr>
+            <w:bookmarkStart w:id="0" w:name="_Hlk428161116"/>
             <w:r>
               <w:rPr>
                 <w:rFonts w:ascii="Calibri" w:eastAsia="Times New Roman" w:hAnsi="Calibri" w:cs="Times New Roman"/>
@@ -351,6 +352,7 @@
         </w:tc>
       </w:tr>
     </w:tbl>
+    <w:bookmarkEnd w:id="0"/>
     <w:p>
       <w:r>
         <w:rPr>
@@ -441,6 +443,7 @@
                 <w:color w:val="000000"/>
               </w:rPr>
             </w:pPr>
+            <w:bookmarkStart w:id="1" w:name="_Hlk428161193"/>
             <w:r>
               <w:rPr>
                 <w:rFonts w:ascii="Calibri" w:eastAsia="Times New Roman" w:hAnsi="Calibri" w:cs="Times New Roman"/>
@@ -1092,6 +1095,7 @@
           </w:p>
         </w:tc>
       </w:tr>
+      <w:bookmarkEnd w:id="1"/>
       <w:tr>
         <w:trPr>
           <w:trHeight w:val="300"/>
@@ -1182,6 +1186,7 @@
                       <w:color w:val="000000"/>
                     </w:rPr>
                   </w:pPr>
+                  <w:bookmarkStart w:id="2" w:name="_Hlk428161225"/>
                   <w:r>
                     <w:rPr>
                       <w:rFonts w:ascii="Calibri" w:eastAsia="Times New Roman" w:hAnsi="Calibri" w:cs="Times New Roman"/>
@@ -1441,6 +1446,7 @@
                 </w:p>
               </w:tc>
             </w:tr>
+            <w:bookmarkEnd w:id="2"/>
           </w:tbl>
           <w:p/>
           <w:p>
@@ -1496,6 +1502,7 @@
                       <w:color w:val="000000"/>
                     </w:rPr>
                   </w:pPr>
+                  <w:bookmarkStart w:id="3" w:name="_Hlk428161264"/>
                   <w:r>
                     <w:rPr>
                       <w:rFonts w:ascii="Calibri" w:eastAsia="Times New Roman" w:hAnsi="Calibri" w:cs="Times New Roman"/>
@@ -1679,6 +1686,8 @@
                     </w:rPr>
                     <w:t xml:space="preserve"> Love Cafe | |</w:t>
                   </w:r>
+                  <w:bookmarkStart w:id="4" w:name="_GoBack"/>
+                  <w:bookmarkEnd w:id="4"/>
                 </w:p>
               </w:tc>
             </w:tr>
@@ -1862,11 +1871,9 @@
                 </w:p>
               </w:tc>
             </w:tr>
+            <w:bookmarkEnd w:id="3"/>
           </w:tbl>
-          <w:p>
-            <w:bookmarkStart w:id="0" w:name="_GoBack"/>
-            <w:bookmarkEnd w:id="0"/>
-          </w:p>
+          <w:p/>
           <w:p/>
           <w:p>
             <w:pPr>

</xml_diff>